<commit_message>
CRUD of accounts started
</commit_message>
<xml_diff>
--- a/Views and functionalities.docx
+++ b/Views and functionalities.docx
@@ -2,36 +2,398 @@
 <file path=word/document.xml><?xml version="1.0" encoding="utf-8"?>
 <w:document xmlns:wpc="http://schemas.microsoft.com/office/word/2010/wordprocessingCanvas" xmlns:cx="http://schemas.microsoft.com/office/drawing/2014/chartex" xmlns:mc="http://schemas.openxmlformats.org/markup-compatibility/2006" xmlns:o="urn:schemas-microsoft-com:office:office" xmlns:r="http://schemas.openxmlformats.org/officeDocument/2006/relationships" xmlns:m="http://schemas.openxmlformats.org/officeDocument/2006/math" xmlns:v="urn:schemas-microsoft-com:vml" xmlns:wp14="http://schemas.microsoft.com/office/word/2010/wordprocessingDrawing" xmlns:wp="http://schemas.openxmlformats.org/drawingml/2006/wordprocessingDrawing" xmlns:w10="urn:schemas-microsoft-com:office:word" xmlns:w="http://schemas.openxmlformats.org/wordprocessingml/2006/main" xmlns:w14="http://schemas.microsoft.com/office/word/2010/wordml" xmlns:w15="http://schemas.microsoft.com/office/word/2012/wordml" xmlns:w16se="http://schemas.microsoft.com/office/word/2015/wordml/symex" xmlns:wpg="http://schemas.microsoft.com/office/word/2010/wordprocessingGroup" xmlns:wpi="http://schemas.microsoft.com/office/word/2010/wordprocessingInk" xmlns:wne="http://schemas.microsoft.com/office/word/2006/wordml" xmlns:wps="http://schemas.microsoft.com/office/word/2010/wordprocessingShape" mc:Ignorable="w14 w15 w16se wp14">
   <w:body>
+    <w:p/>
     <w:p>
-      <w:bookmarkStart w:id="0" w:name="_GoBack"/>
+      <w:r>
+        <w:br w:type="page"/>
+      </w:r>
+    </w:p>
+    <w:p>
+      <w:pPr>
+        <w:jc w:val="center"/>
+        <w:rPr>
+          <w:noProof/>
+          <w:sz w:val="32"/>
+          <w:szCs w:val="32"/>
+        </w:rPr>
+      </w:pPr>
+      <w:r>
+        <w:rPr>
+          <w:noProof/>
+          <w:sz w:val="32"/>
+          <w:szCs w:val="32"/>
+        </w:rPr>
+        <w:lastRenderedPageBreak/>
+        <w:t>Views and functionalities</w:t>
+      </w:r>
+    </w:p>
+    <w:p>
       <w:r>
         <w:rPr>
           <w:noProof/>
         </w:rPr>
         <w:drawing>
           <wp:inline distT="0" distB="0" distL="0" distR="0">
-            <wp:extent cx="19126200" cy="2095500"/>
+            <wp:extent cx="6701118" cy="2095500"/>
             <wp:effectExtent l="0" t="38100" r="0" b="76200"/>
             <wp:docPr id="1" name="Diagrama 1"/>
             <wp:cNvGraphicFramePr/>
             <a:graphic xmlns:a="http://schemas.openxmlformats.org/drawingml/2006/main">
               <a:graphicData uri="http://schemas.openxmlformats.org/drawingml/2006/diagram">
-                <dgm:relIds xmlns:dgm="http://schemas.openxmlformats.org/drawingml/2006/diagram" xmlns:r="http://schemas.openxmlformats.org/officeDocument/2006/relationships" r:dm="rId5" r:lo="rId6" r:qs="rId7" r:cs="rId8"/>
+                <dgm:relIds xmlns:dgm="http://schemas.openxmlformats.org/drawingml/2006/diagram" xmlns:r="http://schemas.openxmlformats.org/officeDocument/2006/relationships" r:dm="rId6" r:lo="rId7" r:qs="rId8" r:cs="rId9"/>
               </a:graphicData>
             </a:graphic>
           </wp:inline>
         </w:drawing>
       </w:r>
+    </w:p>
+    <w:p>
+      <w:pPr>
+        <w:jc w:val="center"/>
+        <w:rPr>
+          <w:sz w:val="32"/>
+          <w:szCs w:val="32"/>
+        </w:rPr>
+      </w:pPr>
+      <w:proofErr w:type="spellStart"/>
+      <w:r>
+        <w:rPr>
+          <w:sz w:val="32"/>
+          <w:szCs w:val="32"/>
+        </w:rPr>
+        <w:t>Developtment</w:t>
+      </w:r>
+      <w:proofErr w:type="spellEnd"/>
+      <w:r>
+        <w:rPr>
+          <w:sz w:val="32"/>
+          <w:szCs w:val="32"/>
+        </w:rPr>
+        <w:t xml:space="preserve"> time</w:t>
+      </w:r>
+    </w:p>
+    <w:p>
+      <w:pPr>
+        <w:pStyle w:val="Prrafodelista"/>
+        <w:numPr>
+          <w:ilvl w:val="0"/>
+          <w:numId w:val="1"/>
+        </w:numPr>
+        <w:rPr>
+          <w:sz w:val="32"/>
+          <w:szCs w:val="32"/>
+        </w:rPr>
+      </w:pPr>
+      <w:r>
+        <w:rPr>
+          <w:sz w:val="32"/>
+          <w:szCs w:val="32"/>
+        </w:rPr>
+        <w:t>Basic settings</w:t>
+      </w:r>
+      <w:r>
+        <w:rPr>
+          <w:sz w:val="32"/>
+          <w:szCs w:val="32"/>
+        </w:rPr>
+        <w:t xml:space="preserve">: </w:t>
+      </w:r>
+      <w:r>
+        <w:rPr>
+          <w:sz w:val="32"/>
+          <w:szCs w:val="32"/>
+        </w:rPr>
+        <w:t>4</w:t>
+      </w:r>
+      <w:r>
+        <w:rPr>
+          <w:sz w:val="32"/>
+          <w:szCs w:val="32"/>
+        </w:rPr>
+        <w:t xml:space="preserve"> days</w:t>
+      </w:r>
+    </w:p>
+    <w:p>
+      <w:pPr>
+        <w:pStyle w:val="Prrafodelista"/>
+        <w:numPr>
+          <w:ilvl w:val="0"/>
+          <w:numId w:val="1"/>
+        </w:numPr>
+        <w:rPr>
+          <w:sz w:val="32"/>
+          <w:szCs w:val="32"/>
+        </w:rPr>
+      </w:pPr>
+      <w:r>
+        <w:rPr>
+          <w:sz w:val="32"/>
+          <w:szCs w:val="32"/>
+        </w:rPr>
+        <w:t>Accounts: 5 days.</w:t>
+      </w:r>
+    </w:p>
+    <w:p>
+      <w:pPr>
+        <w:pStyle w:val="Prrafodelista"/>
+        <w:numPr>
+          <w:ilvl w:val="0"/>
+          <w:numId w:val="1"/>
+        </w:numPr>
+        <w:rPr>
+          <w:sz w:val="32"/>
+          <w:szCs w:val="32"/>
+        </w:rPr>
+      </w:pPr>
+      <w:r>
+        <w:rPr>
+          <w:sz w:val="32"/>
+          <w:szCs w:val="32"/>
+        </w:rPr>
+        <w:t>Logs: 2 days.</w:t>
+      </w:r>
+    </w:p>
+    <w:p>
+      <w:pPr>
+        <w:pStyle w:val="Prrafodelista"/>
+        <w:numPr>
+          <w:ilvl w:val="0"/>
+          <w:numId w:val="1"/>
+        </w:numPr>
+        <w:rPr>
+          <w:sz w:val="32"/>
+          <w:szCs w:val="32"/>
+        </w:rPr>
+      </w:pPr>
+      <w:r>
+        <w:rPr>
+          <w:sz w:val="32"/>
+          <w:szCs w:val="32"/>
+        </w:rPr>
+        <w:t>Incomes: 4 days.</w:t>
+      </w:r>
+    </w:p>
+    <w:p>
+      <w:pPr>
+        <w:pStyle w:val="Prrafodelista"/>
+        <w:numPr>
+          <w:ilvl w:val="0"/>
+          <w:numId w:val="1"/>
+        </w:numPr>
+        <w:rPr>
+          <w:sz w:val="32"/>
+          <w:szCs w:val="32"/>
+        </w:rPr>
+      </w:pPr>
+      <w:r>
+        <w:rPr>
+          <w:sz w:val="32"/>
+          <w:szCs w:val="32"/>
+        </w:rPr>
+        <w:t>Expenses: 4 days.</w:t>
+      </w:r>
+    </w:p>
+    <w:p>
+      <w:pPr>
+        <w:pStyle w:val="Prrafodelista"/>
+        <w:numPr>
+          <w:ilvl w:val="0"/>
+          <w:numId w:val="1"/>
+        </w:numPr>
+        <w:rPr>
+          <w:sz w:val="32"/>
+          <w:szCs w:val="32"/>
+        </w:rPr>
+      </w:pPr>
+      <w:r>
+        <w:rPr>
+          <w:sz w:val="32"/>
+          <w:szCs w:val="32"/>
+        </w:rPr>
+        <w:t>Transfers: 5 days.</w:t>
+      </w:r>
+    </w:p>
+    <w:p>
+      <w:pPr>
+        <w:pStyle w:val="Prrafodelista"/>
+        <w:numPr>
+          <w:ilvl w:val="0"/>
+          <w:numId w:val="1"/>
+        </w:numPr>
+        <w:rPr>
+          <w:sz w:val="32"/>
+          <w:szCs w:val="32"/>
+        </w:rPr>
+      </w:pPr>
+      <w:r>
+        <w:rPr>
+          <w:sz w:val="32"/>
+          <w:szCs w:val="32"/>
+        </w:rPr>
+        <w:t>Home: 2 days.</w:t>
+      </w:r>
+      <w:bookmarkStart w:id="0" w:name="_GoBack"/>
       <w:bookmarkEnd w:id="0"/>
     </w:p>
+    <w:p>
+      <w:pPr>
+        <w:ind w:left="360"/>
+        <w:rPr>
+          <w:sz w:val="32"/>
+          <w:szCs w:val="32"/>
+        </w:rPr>
+      </w:pPr>
+      <w:r>
+        <w:rPr>
+          <w:sz w:val="32"/>
+          <w:szCs w:val="32"/>
+        </w:rPr>
+        <w:t>Total: 2</w:t>
+      </w:r>
+      <w:r>
+        <w:rPr>
+          <w:sz w:val="32"/>
+          <w:szCs w:val="32"/>
+        </w:rPr>
+        <w:t>6</w:t>
+      </w:r>
+      <w:r>
+        <w:rPr>
+          <w:sz w:val="32"/>
+          <w:szCs w:val="32"/>
+        </w:rPr>
+        <w:t xml:space="preserve"> days.</w:t>
+      </w:r>
+    </w:p>
+    <w:p/>
     <w:sectPr>
-      <w:pgSz w:w="31680" w:h="31680" w:code="11"/>
+      <w:pgSz w:w="11906" w:h="16838" w:code="9"/>
       <w:pgMar w:top="720" w:right="720" w:bottom="720" w:left="720" w:header="706" w:footer="706" w:gutter="0"/>
       <w:cols w:space="708"/>
       <w:docGrid w:linePitch="360"/>
     </w:sectPr>
   </w:body>
 </w:document>
+</file>
+
+<file path=word/numbering.xml><?xml version="1.0" encoding="utf-8"?>
+<w:numbering xmlns:wpc="http://schemas.microsoft.com/office/word/2010/wordprocessingCanvas" xmlns:cx="http://schemas.microsoft.com/office/drawing/2014/chartex" xmlns:mc="http://schemas.openxmlformats.org/markup-compatibility/2006" xmlns:o="urn:schemas-microsoft-com:office:office" xmlns:r="http://schemas.openxmlformats.org/officeDocument/2006/relationships" xmlns:m="http://schemas.openxmlformats.org/officeDocument/2006/math" xmlns:v="urn:schemas-microsoft-com:vml" xmlns:wp14="http://schemas.microsoft.com/office/word/2010/wordprocessingDrawing" xmlns:wp="http://schemas.openxmlformats.org/drawingml/2006/wordprocessingDrawing" xmlns:w10="urn:schemas-microsoft-com:office:word" xmlns:w="http://schemas.openxmlformats.org/wordprocessingml/2006/main" xmlns:w14="http://schemas.microsoft.com/office/word/2010/wordml" xmlns:w15="http://schemas.microsoft.com/office/word/2012/wordml" xmlns:w16se="http://schemas.microsoft.com/office/word/2015/wordml/symex" xmlns:wpg="http://schemas.microsoft.com/office/word/2010/wordprocessingGroup" xmlns:wpi="http://schemas.microsoft.com/office/word/2010/wordprocessingInk" xmlns:wne="http://schemas.microsoft.com/office/word/2006/wordml" xmlns:wps="http://schemas.microsoft.com/office/word/2010/wordprocessingShape" mc:Ignorable="w14 w15 w16se wp14">
+  <w:abstractNum w:abstractNumId="0" w15:restartNumberingAfterBreak="0">
+    <w:nsid w:val="026503CE"/>
+    <w:multiLevelType w:val="hybridMultilevel"/>
+    <w:tmpl w:val="ECE0F362"/>
+    <w:lvl w:ilvl="0" w:tplc="F9468904">
+      <w:numFmt w:val="bullet"/>
+      <w:lvlText w:val="-"/>
+      <w:lvlJc w:val="left"/>
+      <w:pPr>
+        <w:ind w:left="720" w:hanging="360"/>
+      </w:pPr>
+      <w:rPr>
+        <w:rFonts w:ascii="Calibri" w:eastAsiaTheme="minorHAnsi" w:hAnsi="Calibri" w:cs="Calibri" w:hint="default"/>
+      </w:rPr>
+    </w:lvl>
+    <w:lvl w:ilvl="1" w:tplc="04090003" w:tentative="1">
+      <w:start w:val="1"/>
+      <w:numFmt w:val="bullet"/>
+      <w:lvlText w:val="o"/>
+      <w:lvlJc w:val="left"/>
+      <w:pPr>
+        <w:ind w:left="1440" w:hanging="360"/>
+      </w:pPr>
+      <w:rPr>
+        <w:rFonts w:ascii="Courier New" w:hAnsi="Courier New" w:cs="Courier New" w:hint="default"/>
+      </w:rPr>
+    </w:lvl>
+    <w:lvl w:ilvl="2" w:tplc="04090005" w:tentative="1">
+      <w:start w:val="1"/>
+      <w:numFmt w:val="bullet"/>
+      <w:lvlText w:val=""/>
+      <w:lvlJc w:val="left"/>
+      <w:pPr>
+        <w:ind w:left="2160" w:hanging="360"/>
+      </w:pPr>
+      <w:rPr>
+        <w:rFonts w:ascii="Wingdings" w:hAnsi="Wingdings" w:hint="default"/>
+      </w:rPr>
+    </w:lvl>
+    <w:lvl w:ilvl="3" w:tplc="04090001" w:tentative="1">
+      <w:start w:val="1"/>
+      <w:numFmt w:val="bullet"/>
+      <w:lvlText w:val=""/>
+      <w:lvlJc w:val="left"/>
+      <w:pPr>
+        <w:ind w:left="2880" w:hanging="360"/>
+      </w:pPr>
+      <w:rPr>
+        <w:rFonts w:ascii="Symbol" w:hAnsi="Symbol" w:hint="default"/>
+      </w:rPr>
+    </w:lvl>
+    <w:lvl w:ilvl="4" w:tplc="04090003" w:tentative="1">
+      <w:start w:val="1"/>
+      <w:numFmt w:val="bullet"/>
+      <w:lvlText w:val="o"/>
+      <w:lvlJc w:val="left"/>
+      <w:pPr>
+        <w:ind w:left="3600" w:hanging="360"/>
+      </w:pPr>
+      <w:rPr>
+        <w:rFonts w:ascii="Courier New" w:hAnsi="Courier New" w:cs="Courier New" w:hint="default"/>
+      </w:rPr>
+    </w:lvl>
+    <w:lvl w:ilvl="5" w:tplc="04090005" w:tentative="1">
+      <w:start w:val="1"/>
+      <w:numFmt w:val="bullet"/>
+      <w:lvlText w:val=""/>
+      <w:lvlJc w:val="left"/>
+      <w:pPr>
+        <w:ind w:left="4320" w:hanging="360"/>
+      </w:pPr>
+      <w:rPr>
+        <w:rFonts w:ascii="Wingdings" w:hAnsi="Wingdings" w:hint="default"/>
+      </w:rPr>
+    </w:lvl>
+    <w:lvl w:ilvl="6" w:tplc="04090001" w:tentative="1">
+      <w:start w:val="1"/>
+      <w:numFmt w:val="bullet"/>
+      <w:lvlText w:val=""/>
+      <w:lvlJc w:val="left"/>
+      <w:pPr>
+        <w:ind w:left="5040" w:hanging="360"/>
+      </w:pPr>
+      <w:rPr>
+        <w:rFonts w:ascii="Symbol" w:hAnsi="Symbol" w:hint="default"/>
+      </w:rPr>
+    </w:lvl>
+    <w:lvl w:ilvl="7" w:tplc="04090003" w:tentative="1">
+      <w:start w:val="1"/>
+      <w:numFmt w:val="bullet"/>
+      <w:lvlText w:val="o"/>
+      <w:lvlJc w:val="left"/>
+      <w:pPr>
+        <w:ind w:left="5760" w:hanging="360"/>
+      </w:pPr>
+      <w:rPr>
+        <w:rFonts w:ascii="Courier New" w:hAnsi="Courier New" w:cs="Courier New" w:hint="default"/>
+      </w:rPr>
+    </w:lvl>
+    <w:lvl w:ilvl="8" w:tplc="04090005" w:tentative="1">
+      <w:start w:val="1"/>
+      <w:numFmt w:val="bullet"/>
+      <w:lvlText w:val=""/>
+      <w:lvlJc w:val="left"/>
+      <w:pPr>
+        <w:ind w:left="6480" w:hanging="360"/>
+      </w:pPr>
+      <w:rPr>
+        <w:rFonts w:ascii="Wingdings" w:hAnsi="Wingdings" w:hint="default"/>
+      </w:rPr>
+    </w:lvl>
+  </w:abstractNum>
+  <w:num w:numId="1">
+    <w:abstractNumId w:val="0"/>
+  </w:num>
+</w:numbering>
 </file>
 
 <file path=word/styles.xml><?xml version="1.0" encoding="utf-8"?>
@@ -428,6 +790,28 @@
     <w:name w:val="Normal"/>
     <w:qFormat/>
   </w:style>
+  <w:style w:type="paragraph" w:styleId="Ttulo2">
+    <w:name w:val="heading 2"/>
+    <w:basedOn w:val="Normal"/>
+    <w:next w:val="Normal"/>
+    <w:link w:val="Ttulo2Car"/>
+    <w:uiPriority w:val="9"/>
+    <w:unhideWhenUsed/>
+    <w:qFormat/>
+    <w:rsid w:val="00716DC1"/>
+    <w:pPr>
+      <w:keepNext/>
+      <w:keepLines/>
+      <w:spacing w:before="40" w:after="0"/>
+      <w:outlineLvl w:val="1"/>
+    </w:pPr>
+    <w:rPr>
+      <w:rFonts w:asciiTheme="majorHAnsi" w:eastAsiaTheme="majorEastAsia" w:hAnsiTheme="majorHAnsi" w:cstheme="majorBidi"/>
+      <w:color w:val="2E74B5" w:themeColor="accent1" w:themeShade="BF"/>
+      <w:sz w:val="26"/>
+      <w:szCs w:val="26"/>
+    </w:rPr>
+  </w:style>
   <w:style w:type="character" w:default="1" w:styleId="Fuentedeprrafopredeter">
     <w:name w:val="Default Paragraph Font"/>
     <w:uiPriority w:val="1"/>
@@ -454,6 +838,39 @@
     <w:uiPriority w:val="99"/>
     <w:semiHidden/>
     <w:unhideWhenUsed/>
+  </w:style>
+  <w:style w:type="character" w:customStyle="1" w:styleId="Ttulo2Car">
+    <w:name w:val="Título 2 Car"/>
+    <w:basedOn w:val="Fuentedeprrafopredeter"/>
+    <w:link w:val="Ttulo2"/>
+    <w:uiPriority w:val="9"/>
+    <w:rsid w:val="00716DC1"/>
+    <w:rPr>
+      <w:rFonts w:asciiTheme="majorHAnsi" w:eastAsiaTheme="majorEastAsia" w:hAnsiTheme="majorHAnsi" w:cstheme="majorBidi"/>
+      <w:color w:val="2E74B5" w:themeColor="accent1" w:themeShade="BF"/>
+      <w:sz w:val="26"/>
+      <w:szCs w:val="26"/>
+    </w:rPr>
+  </w:style>
+  <w:style w:type="paragraph" w:styleId="Sinespaciado">
+    <w:name w:val="No Spacing"/>
+    <w:uiPriority w:val="1"/>
+    <w:qFormat/>
+    <w:rsid w:val="000F2FD5"/>
+    <w:pPr>
+      <w:spacing w:after="0" w:line="240" w:lineRule="auto"/>
+    </w:pPr>
+  </w:style>
+  <w:style w:type="paragraph" w:styleId="Prrafodelista">
+    <w:name w:val="List Paragraph"/>
+    <w:basedOn w:val="Normal"/>
+    <w:uiPriority w:val="34"/>
+    <w:qFormat/>
+    <w:rsid w:val="000F2FD5"/>
+    <w:pPr>
+      <w:ind w:left="720"/>
+      <w:contextualSpacing/>
+    </w:pPr>
   </w:style>
 </w:styles>
 </file>
@@ -2015,6 +2432,13 @@
         </dgm:presLayoutVars>
       </dgm:prSet>
       <dgm:spPr/>
+      <dgm:t>
+        <a:bodyPr/>
+        <a:lstStyle/>
+        <a:p>
+          <a:endParaRPr lang="es-ES"/>
+        </a:p>
+      </dgm:t>
     </dgm:pt>
     <dgm:pt modelId="{C89CBDC3-60ED-474E-94C8-528ACD17D11A}" type="pres">
       <dgm:prSet presAssocID="{E780FF5F-2517-4935-8233-98222DB0DB04}" presName="hierRoot1" presStyleCnt="0">
@@ -2046,6 +2470,13 @@
     <dgm:pt modelId="{0A374299-2999-417B-8E16-B063D9391263}" type="pres">
       <dgm:prSet presAssocID="{E780FF5F-2517-4935-8233-98222DB0DB04}" presName="rootConnector1" presStyleLbl="node1" presStyleIdx="0" presStyleCnt="0"/>
       <dgm:spPr/>
+      <dgm:t>
+        <a:bodyPr/>
+        <a:lstStyle/>
+        <a:p>
+          <a:endParaRPr lang="es-ES"/>
+        </a:p>
+      </dgm:t>
     </dgm:pt>
     <dgm:pt modelId="{F11E4E18-C75A-4CC8-AA61-B32DEAD81929}" type="pres">
       <dgm:prSet presAssocID="{E780FF5F-2517-4935-8233-98222DB0DB04}" presName="hierChild2" presStyleCnt="0"/>
@@ -2054,6 +2485,13 @@
     <dgm:pt modelId="{F9B550DD-AD86-4A04-BF67-1EA54891819D}" type="pres">
       <dgm:prSet presAssocID="{6DE61A7F-BBDF-40AA-86B0-F34955178C21}" presName="Name37" presStyleLbl="parChTrans1D2" presStyleIdx="0" presStyleCnt="7"/>
       <dgm:spPr/>
+      <dgm:t>
+        <a:bodyPr/>
+        <a:lstStyle/>
+        <a:p>
+          <a:endParaRPr lang="es-ES"/>
+        </a:p>
+      </dgm:t>
     </dgm:pt>
     <dgm:pt modelId="{90880387-A630-4CF4-9784-DEC36AE60F58}" type="pres">
       <dgm:prSet presAssocID="{BEFFD7BD-9A49-4823-A947-475C5A3B37D6}" presName="hierRoot2" presStyleCnt="0">
@@ -2085,6 +2523,13 @@
     <dgm:pt modelId="{099AD2FA-E247-4E53-A673-E5177D738A7B}" type="pres">
       <dgm:prSet presAssocID="{BEFFD7BD-9A49-4823-A947-475C5A3B37D6}" presName="rootConnector" presStyleLbl="node2" presStyleIdx="0" presStyleCnt="7"/>
       <dgm:spPr/>
+      <dgm:t>
+        <a:bodyPr/>
+        <a:lstStyle/>
+        <a:p>
+          <a:endParaRPr lang="es-ES"/>
+        </a:p>
+      </dgm:t>
     </dgm:pt>
     <dgm:pt modelId="{3D884FD9-6A56-4CC2-9AB7-D020E0D76AB9}" type="pres">
       <dgm:prSet presAssocID="{BEFFD7BD-9A49-4823-A947-475C5A3B37D6}" presName="hierChild4" presStyleCnt="0"/>
@@ -2093,6 +2538,13 @@
     <dgm:pt modelId="{5E1534D8-9470-494E-A4EE-85A4619DB135}" type="pres">
       <dgm:prSet presAssocID="{94155533-6D58-4365-8CF6-FE9DB9EE13D9}" presName="Name37" presStyleLbl="parChTrans1D3" presStyleIdx="0" presStyleCnt="9"/>
       <dgm:spPr/>
+      <dgm:t>
+        <a:bodyPr/>
+        <a:lstStyle/>
+        <a:p>
+          <a:endParaRPr lang="es-ES"/>
+        </a:p>
+      </dgm:t>
     </dgm:pt>
     <dgm:pt modelId="{BFEC3C2A-15EF-417B-927D-19B01F5D6383}" type="pres">
       <dgm:prSet presAssocID="{9990DFF3-09D6-4459-832F-793F19837685}" presName="hierRoot2" presStyleCnt="0">
@@ -2124,6 +2576,13 @@
     <dgm:pt modelId="{4017D896-EA53-4A52-B8F6-8BC68D7B9633}" type="pres">
       <dgm:prSet presAssocID="{9990DFF3-09D6-4459-832F-793F19837685}" presName="rootConnector" presStyleLbl="node3" presStyleIdx="0" presStyleCnt="9"/>
       <dgm:spPr/>
+      <dgm:t>
+        <a:bodyPr/>
+        <a:lstStyle/>
+        <a:p>
+          <a:endParaRPr lang="es-ES"/>
+        </a:p>
+      </dgm:t>
     </dgm:pt>
     <dgm:pt modelId="{DFDBAABC-CB2A-4785-B5AF-9A2217C8AA5C}" type="pres">
       <dgm:prSet presAssocID="{9990DFF3-09D6-4459-832F-793F19837685}" presName="hierChild4" presStyleCnt="0"/>
@@ -2136,6 +2595,13 @@
     <dgm:pt modelId="{5B7CC3A5-9D8A-476D-8A4B-1FAD28F4EF1B}" type="pres">
       <dgm:prSet presAssocID="{0A719F22-672C-4959-BD5B-98BE87A6E921}" presName="Name37" presStyleLbl="parChTrans1D3" presStyleIdx="1" presStyleCnt="9"/>
       <dgm:spPr/>
+      <dgm:t>
+        <a:bodyPr/>
+        <a:lstStyle/>
+        <a:p>
+          <a:endParaRPr lang="es-ES"/>
+        </a:p>
+      </dgm:t>
     </dgm:pt>
     <dgm:pt modelId="{34F2DB2C-CB05-4427-86D4-4C4397EB8E02}" type="pres">
       <dgm:prSet presAssocID="{49EF2321-0E2F-4927-8535-4FDAC4A9C736}" presName="hierRoot2" presStyleCnt="0">
@@ -2167,6 +2633,13 @@
     <dgm:pt modelId="{B55E261C-3078-4B08-AEDB-D653EE40A457}" type="pres">
       <dgm:prSet presAssocID="{49EF2321-0E2F-4927-8535-4FDAC4A9C736}" presName="rootConnector" presStyleLbl="node3" presStyleIdx="1" presStyleCnt="9"/>
       <dgm:spPr/>
+      <dgm:t>
+        <a:bodyPr/>
+        <a:lstStyle/>
+        <a:p>
+          <a:endParaRPr lang="es-ES"/>
+        </a:p>
+      </dgm:t>
     </dgm:pt>
     <dgm:pt modelId="{5071CCB2-B23E-483C-AE7D-93640EE221EA}" type="pres">
       <dgm:prSet presAssocID="{49EF2321-0E2F-4927-8535-4FDAC4A9C736}" presName="hierChild4" presStyleCnt="0"/>
@@ -2179,6 +2652,13 @@
     <dgm:pt modelId="{4F751A02-1D13-4DC7-AD34-ECEA91CE9B43}" type="pres">
       <dgm:prSet presAssocID="{7898E8C4-D3F8-453B-B472-31B0C07D9498}" presName="Name37" presStyleLbl="parChTrans1D3" presStyleIdx="2" presStyleCnt="9"/>
       <dgm:spPr/>
+      <dgm:t>
+        <a:bodyPr/>
+        <a:lstStyle/>
+        <a:p>
+          <a:endParaRPr lang="es-ES"/>
+        </a:p>
+      </dgm:t>
     </dgm:pt>
     <dgm:pt modelId="{F501BC5F-1BAE-448C-92EF-5FC42C654AFE}" type="pres">
       <dgm:prSet presAssocID="{B58774FC-7C97-42A3-AF21-391DA6AC9549}" presName="hierRoot2" presStyleCnt="0">
@@ -2210,6 +2690,13 @@
     <dgm:pt modelId="{33F367D6-C959-4707-A601-D14BCF70BF61}" type="pres">
       <dgm:prSet presAssocID="{B58774FC-7C97-42A3-AF21-391DA6AC9549}" presName="rootConnector" presStyleLbl="node3" presStyleIdx="2" presStyleCnt="9"/>
       <dgm:spPr/>
+      <dgm:t>
+        <a:bodyPr/>
+        <a:lstStyle/>
+        <a:p>
+          <a:endParaRPr lang="es-ES"/>
+        </a:p>
+      </dgm:t>
     </dgm:pt>
     <dgm:pt modelId="{5B7ACC51-7CAC-4CF2-A1E9-1247DA72925E}" type="pres">
       <dgm:prSet presAssocID="{B58774FC-7C97-42A3-AF21-391DA6AC9549}" presName="hierChild4" presStyleCnt="0"/>
@@ -2226,6 +2713,13 @@
     <dgm:pt modelId="{97713B0F-90E5-4D2E-8E70-28B6425A2762}" type="pres">
       <dgm:prSet presAssocID="{19FD68D7-8010-4D74-8EFE-AFCE3B09BA39}" presName="Name37" presStyleLbl="parChTrans1D2" presStyleIdx="1" presStyleCnt="7"/>
       <dgm:spPr/>
+      <dgm:t>
+        <a:bodyPr/>
+        <a:lstStyle/>
+        <a:p>
+          <a:endParaRPr lang="es-ES"/>
+        </a:p>
+      </dgm:t>
     </dgm:pt>
     <dgm:pt modelId="{891FE278-BCC1-4D9B-BE53-2187370311CE}" type="pres">
       <dgm:prSet presAssocID="{A3B1F1E2-B45B-4AFD-85CF-1CD78569E6C8}" presName="hierRoot2" presStyleCnt="0">
@@ -2257,6 +2751,13 @@
     <dgm:pt modelId="{C9110F53-CF02-4A0C-AC59-F9B69BF85211}" type="pres">
       <dgm:prSet presAssocID="{A3B1F1E2-B45B-4AFD-85CF-1CD78569E6C8}" presName="rootConnector" presStyleLbl="node2" presStyleIdx="1" presStyleCnt="7"/>
       <dgm:spPr/>
+      <dgm:t>
+        <a:bodyPr/>
+        <a:lstStyle/>
+        <a:p>
+          <a:endParaRPr lang="es-ES"/>
+        </a:p>
+      </dgm:t>
     </dgm:pt>
     <dgm:pt modelId="{546559B2-B06F-40B0-9841-345F224CAFCF}" type="pres">
       <dgm:prSet presAssocID="{A3B1F1E2-B45B-4AFD-85CF-1CD78569E6C8}" presName="hierChild4" presStyleCnt="0"/>
@@ -2265,6 +2766,13 @@
     <dgm:pt modelId="{37934BD3-080C-448C-A3F6-1BBC62060988}" type="pres">
       <dgm:prSet presAssocID="{77C973A9-A0F3-4FE8-A0B1-276E4D3834B4}" presName="Name37" presStyleLbl="parChTrans1D3" presStyleIdx="3" presStyleCnt="9"/>
       <dgm:spPr/>
+      <dgm:t>
+        <a:bodyPr/>
+        <a:lstStyle/>
+        <a:p>
+          <a:endParaRPr lang="es-ES"/>
+        </a:p>
+      </dgm:t>
     </dgm:pt>
     <dgm:pt modelId="{93B27785-48D4-483D-89D0-05B194920D9F}" type="pres">
       <dgm:prSet presAssocID="{8C985F5C-C544-4D23-BA42-504E68F34F3F}" presName="hierRoot2" presStyleCnt="0">
@@ -2296,6 +2804,13 @@
     <dgm:pt modelId="{EF70C668-DF22-44FD-8EBA-F1104AF7F3A6}" type="pres">
       <dgm:prSet presAssocID="{8C985F5C-C544-4D23-BA42-504E68F34F3F}" presName="rootConnector" presStyleLbl="node3" presStyleIdx="3" presStyleCnt="9"/>
       <dgm:spPr/>
+      <dgm:t>
+        <a:bodyPr/>
+        <a:lstStyle/>
+        <a:p>
+          <a:endParaRPr lang="es-ES"/>
+        </a:p>
+      </dgm:t>
     </dgm:pt>
     <dgm:pt modelId="{CAF82BDB-C8A0-4A84-834B-4D35F08D6D28}" type="pres">
       <dgm:prSet presAssocID="{8C985F5C-C544-4D23-BA42-504E68F34F3F}" presName="hierChild4" presStyleCnt="0"/>
@@ -2312,6 +2827,13 @@
     <dgm:pt modelId="{96E87B37-6B3C-4C96-9B61-5B4CDFCB12E9}" type="pres">
       <dgm:prSet presAssocID="{745BE0F1-9F74-49EB-80B6-AB7C8259D8A8}" presName="Name37" presStyleLbl="parChTrans1D2" presStyleIdx="2" presStyleCnt="7"/>
       <dgm:spPr/>
+      <dgm:t>
+        <a:bodyPr/>
+        <a:lstStyle/>
+        <a:p>
+          <a:endParaRPr lang="es-ES"/>
+        </a:p>
+      </dgm:t>
     </dgm:pt>
     <dgm:pt modelId="{10A9F82E-CEEF-494A-AD99-B338AB04E867}" type="pres">
       <dgm:prSet presAssocID="{26224166-0F02-4ED6-B365-56BCDFB1DC48}" presName="hierRoot2" presStyleCnt="0">
@@ -2332,10 +2854,24 @@
         </dgm:presLayoutVars>
       </dgm:prSet>
       <dgm:spPr/>
+      <dgm:t>
+        <a:bodyPr/>
+        <a:lstStyle/>
+        <a:p>
+          <a:endParaRPr lang="es-ES"/>
+        </a:p>
+      </dgm:t>
     </dgm:pt>
     <dgm:pt modelId="{00906892-10A9-4ED5-A0FF-684D27D171ED}" type="pres">
       <dgm:prSet presAssocID="{26224166-0F02-4ED6-B365-56BCDFB1DC48}" presName="rootConnector" presStyleLbl="node2" presStyleIdx="2" presStyleCnt="7"/>
       <dgm:spPr/>
+      <dgm:t>
+        <a:bodyPr/>
+        <a:lstStyle/>
+        <a:p>
+          <a:endParaRPr lang="es-ES"/>
+        </a:p>
+      </dgm:t>
     </dgm:pt>
     <dgm:pt modelId="{1CCA0359-A5E5-4C54-AAFF-876BFD037E3D}" type="pres">
       <dgm:prSet presAssocID="{26224166-0F02-4ED6-B365-56BCDFB1DC48}" presName="hierChild4" presStyleCnt="0"/>
@@ -2344,6 +2880,13 @@
     <dgm:pt modelId="{2A0362E0-E2F3-47C3-A79F-51D63FC34FBE}" type="pres">
       <dgm:prSet presAssocID="{3B79AE81-E72C-4618-8024-E4372513219A}" presName="Name37" presStyleLbl="parChTrans1D3" presStyleIdx="4" presStyleCnt="9"/>
       <dgm:spPr/>
+      <dgm:t>
+        <a:bodyPr/>
+        <a:lstStyle/>
+        <a:p>
+          <a:endParaRPr lang="es-ES"/>
+        </a:p>
+      </dgm:t>
     </dgm:pt>
     <dgm:pt modelId="{1EBDF26B-DA3E-40DE-860D-651ED2AD0B85}" type="pres">
       <dgm:prSet presAssocID="{99444A38-4ED5-4C03-9A33-DF75DDCC8709}" presName="hierRoot2" presStyleCnt="0">
@@ -2375,6 +2918,13 @@
     <dgm:pt modelId="{79DC5E21-B129-4D94-B210-796A9B3848FD}" type="pres">
       <dgm:prSet presAssocID="{99444A38-4ED5-4C03-9A33-DF75DDCC8709}" presName="rootConnector" presStyleLbl="node3" presStyleIdx="4" presStyleCnt="9"/>
       <dgm:spPr/>
+      <dgm:t>
+        <a:bodyPr/>
+        <a:lstStyle/>
+        <a:p>
+          <a:endParaRPr lang="es-ES"/>
+        </a:p>
+      </dgm:t>
     </dgm:pt>
     <dgm:pt modelId="{D983D6C8-FF1E-4F8B-847F-C038F71E716A}" type="pres">
       <dgm:prSet presAssocID="{99444A38-4ED5-4C03-9A33-DF75DDCC8709}" presName="hierChild4" presStyleCnt="0"/>
@@ -2391,6 +2941,13 @@
     <dgm:pt modelId="{D5946CA1-0B65-4544-B570-62E25C477A15}" type="pres">
       <dgm:prSet presAssocID="{3F094B84-46F2-43B5-8480-4CEAE2187794}" presName="Name37" presStyleLbl="parChTrans1D2" presStyleIdx="3" presStyleCnt="7"/>
       <dgm:spPr/>
+      <dgm:t>
+        <a:bodyPr/>
+        <a:lstStyle/>
+        <a:p>
+          <a:endParaRPr lang="es-ES"/>
+        </a:p>
+      </dgm:t>
     </dgm:pt>
     <dgm:pt modelId="{1827DCB8-D9AD-4C9F-8C72-96837078C5EE}" type="pres">
       <dgm:prSet presAssocID="{BE25C40A-4139-4217-99CD-8B98012C480F}" presName="hierRoot2" presStyleCnt="0">
@@ -2422,6 +2979,13 @@
     <dgm:pt modelId="{8BB3F6F3-B423-42CA-AE67-1721C3AFA119}" type="pres">
       <dgm:prSet presAssocID="{BE25C40A-4139-4217-99CD-8B98012C480F}" presName="rootConnector" presStyleLbl="node2" presStyleIdx="3" presStyleCnt="7"/>
       <dgm:spPr/>
+      <dgm:t>
+        <a:bodyPr/>
+        <a:lstStyle/>
+        <a:p>
+          <a:endParaRPr lang="es-ES"/>
+        </a:p>
+      </dgm:t>
     </dgm:pt>
     <dgm:pt modelId="{57DFACE2-E1B0-4825-AD46-459EBECC78D4}" type="pres">
       <dgm:prSet presAssocID="{BE25C40A-4139-4217-99CD-8B98012C480F}" presName="hierChild4" presStyleCnt="0"/>
@@ -2430,6 +2994,13 @@
     <dgm:pt modelId="{CD5E34CA-EECE-49E6-AF70-CA9433A8AFBA}" type="pres">
       <dgm:prSet presAssocID="{5406A358-33E1-4F36-A5CC-38A1AE35CD45}" presName="Name37" presStyleLbl="parChTrans1D3" presStyleIdx="5" presStyleCnt="9"/>
       <dgm:spPr/>
+      <dgm:t>
+        <a:bodyPr/>
+        <a:lstStyle/>
+        <a:p>
+          <a:endParaRPr lang="es-ES"/>
+        </a:p>
+      </dgm:t>
     </dgm:pt>
     <dgm:pt modelId="{CAA96AA4-345D-4E32-8F9E-F61E79FEB9FC}" type="pres">
       <dgm:prSet presAssocID="{72B2AE37-28D3-4095-9C1A-2ECFC68DD12A}" presName="hierRoot2" presStyleCnt="0">
@@ -2461,6 +3032,13 @@
     <dgm:pt modelId="{9557A0DF-697E-4DA9-8C59-54F797E72E21}" type="pres">
       <dgm:prSet presAssocID="{72B2AE37-28D3-4095-9C1A-2ECFC68DD12A}" presName="rootConnector" presStyleLbl="node3" presStyleIdx="5" presStyleCnt="9"/>
       <dgm:spPr/>
+      <dgm:t>
+        <a:bodyPr/>
+        <a:lstStyle/>
+        <a:p>
+          <a:endParaRPr lang="es-ES"/>
+        </a:p>
+      </dgm:t>
     </dgm:pt>
     <dgm:pt modelId="{E82F5954-BCAF-4A27-937D-AF003CBEC388}" type="pres">
       <dgm:prSet presAssocID="{72B2AE37-28D3-4095-9C1A-2ECFC68DD12A}" presName="hierChild4" presStyleCnt="0"/>
@@ -2477,6 +3055,13 @@
     <dgm:pt modelId="{42E1154B-F3F8-4BE1-A375-D15938C3F6B8}" type="pres">
       <dgm:prSet presAssocID="{3F0D281C-400F-4111-8B27-97BECF36CF80}" presName="Name37" presStyleLbl="parChTrans1D2" presStyleIdx="4" presStyleCnt="7"/>
       <dgm:spPr/>
+      <dgm:t>
+        <a:bodyPr/>
+        <a:lstStyle/>
+        <a:p>
+          <a:endParaRPr lang="es-ES"/>
+        </a:p>
+      </dgm:t>
     </dgm:pt>
     <dgm:pt modelId="{C5A957D3-B182-453C-B858-0D3AADF69863}" type="pres">
       <dgm:prSet presAssocID="{E62C72BD-E233-461A-A57A-5E87E154DE9A}" presName="hierRoot2" presStyleCnt="0">
@@ -2508,6 +3093,13 @@
     <dgm:pt modelId="{2E921AEE-0B86-44D8-88C5-7F0564121479}" type="pres">
       <dgm:prSet presAssocID="{E62C72BD-E233-461A-A57A-5E87E154DE9A}" presName="rootConnector" presStyleLbl="node2" presStyleIdx="4" presStyleCnt="7"/>
       <dgm:spPr/>
+      <dgm:t>
+        <a:bodyPr/>
+        <a:lstStyle/>
+        <a:p>
+          <a:endParaRPr lang="es-ES"/>
+        </a:p>
+      </dgm:t>
     </dgm:pt>
     <dgm:pt modelId="{064DBAB0-CBA6-4844-903D-D97E50BBA1F1}" type="pres">
       <dgm:prSet presAssocID="{E62C72BD-E233-461A-A57A-5E87E154DE9A}" presName="hierChild4" presStyleCnt="0"/>
@@ -2516,6 +3108,13 @@
     <dgm:pt modelId="{30242151-6020-4D52-BD02-68EEF4BF5326}" type="pres">
       <dgm:prSet presAssocID="{E4593096-0022-4749-A15B-4CD8F780064F}" presName="Name37" presStyleLbl="parChTrans1D3" presStyleIdx="6" presStyleCnt="9"/>
       <dgm:spPr/>
+      <dgm:t>
+        <a:bodyPr/>
+        <a:lstStyle/>
+        <a:p>
+          <a:endParaRPr lang="es-ES"/>
+        </a:p>
+      </dgm:t>
     </dgm:pt>
     <dgm:pt modelId="{A4FDFF1F-F78C-42AE-813D-F305E5E3E1F1}" type="pres">
       <dgm:prSet presAssocID="{6B4B22F4-E5A5-4BB1-9699-75F3D8BC68EE}" presName="hierRoot2" presStyleCnt="0">
@@ -2547,6 +3146,13 @@
     <dgm:pt modelId="{0D8DFEBF-4331-49A0-9163-C0393EA03A47}" type="pres">
       <dgm:prSet presAssocID="{6B4B22F4-E5A5-4BB1-9699-75F3D8BC68EE}" presName="rootConnector" presStyleLbl="node3" presStyleIdx="6" presStyleCnt="9"/>
       <dgm:spPr/>
+      <dgm:t>
+        <a:bodyPr/>
+        <a:lstStyle/>
+        <a:p>
+          <a:endParaRPr lang="es-ES"/>
+        </a:p>
+      </dgm:t>
     </dgm:pt>
     <dgm:pt modelId="{188AFC77-46DC-44CB-B7CE-A2A4C6FC2A2B}" type="pres">
       <dgm:prSet presAssocID="{6B4B22F4-E5A5-4BB1-9699-75F3D8BC68EE}" presName="hierChild4" presStyleCnt="0"/>
@@ -2563,6 +3169,13 @@
     <dgm:pt modelId="{4E4AEF8B-BA80-464F-8EEC-63C305247E58}" type="pres">
       <dgm:prSet presAssocID="{7F4EB2C1-2F40-41DD-B202-79EB53441C41}" presName="Name37" presStyleLbl="parChTrans1D2" presStyleIdx="5" presStyleCnt="7"/>
       <dgm:spPr/>
+      <dgm:t>
+        <a:bodyPr/>
+        <a:lstStyle/>
+        <a:p>
+          <a:endParaRPr lang="es-ES"/>
+        </a:p>
+      </dgm:t>
     </dgm:pt>
     <dgm:pt modelId="{A7A41EC8-C896-4154-A8E3-51C95E089B69}" type="pres">
       <dgm:prSet presAssocID="{57F951BD-45F2-49DF-9088-B4627A648E43}" presName="hierRoot2" presStyleCnt="0">
@@ -2583,10 +3196,24 @@
         </dgm:presLayoutVars>
       </dgm:prSet>
       <dgm:spPr/>
+      <dgm:t>
+        <a:bodyPr/>
+        <a:lstStyle/>
+        <a:p>
+          <a:endParaRPr lang="es-ES"/>
+        </a:p>
+      </dgm:t>
     </dgm:pt>
     <dgm:pt modelId="{12AE45FB-FED9-4D7E-87EA-0FBA8C51F15B}" type="pres">
       <dgm:prSet presAssocID="{57F951BD-45F2-49DF-9088-B4627A648E43}" presName="rootConnector" presStyleLbl="node2" presStyleIdx="5" presStyleCnt="7"/>
       <dgm:spPr/>
+      <dgm:t>
+        <a:bodyPr/>
+        <a:lstStyle/>
+        <a:p>
+          <a:endParaRPr lang="es-ES"/>
+        </a:p>
+      </dgm:t>
     </dgm:pt>
     <dgm:pt modelId="{88FB3275-0400-477E-855C-1D77BB062577}" type="pres">
       <dgm:prSet presAssocID="{57F951BD-45F2-49DF-9088-B4627A648E43}" presName="hierChild4" presStyleCnt="0"/>
@@ -2595,6 +3222,13 @@
     <dgm:pt modelId="{B3AB92D4-6F54-4679-8FD9-FB4DFF5A6381}" type="pres">
       <dgm:prSet presAssocID="{0D23E644-1E0F-4EF0-AA96-D55F969ECB5A}" presName="Name37" presStyleLbl="parChTrans1D3" presStyleIdx="7" presStyleCnt="9"/>
       <dgm:spPr/>
+      <dgm:t>
+        <a:bodyPr/>
+        <a:lstStyle/>
+        <a:p>
+          <a:endParaRPr lang="es-ES"/>
+        </a:p>
+      </dgm:t>
     </dgm:pt>
     <dgm:pt modelId="{F1F6C8AE-2B6E-446A-8776-7EFA397683E0}" type="pres">
       <dgm:prSet presAssocID="{4267A8AC-5EFA-41C6-A44D-480C3FA06CD3}" presName="hierRoot2" presStyleCnt="0">
@@ -2626,6 +3260,13 @@
     <dgm:pt modelId="{1A8328B5-152A-40DD-A0A3-29650BD5AF22}" type="pres">
       <dgm:prSet presAssocID="{4267A8AC-5EFA-41C6-A44D-480C3FA06CD3}" presName="rootConnector" presStyleLbl="node3" presStyleIdx="7" presStyleCnt="9"/>
       <dgm:spPr/>
+      <dgm:t>
+        <a:bodyPr/>
+        <a:lstStyle/>
+        <a:p>
+          <a:endParaRPr lang="es-ES"/>
+        </a:p>
+      </dgm:t>
     </dgm:pt>
     <dgm:pt modelId="{A9DFF37B-2AB6-4ED6-A11C-E47DB7569A4B}" type="pres">
       <dgm:prSet presAssocID="{4267A8AC-5EFA-41C6-A44D-480C3FA06CD3}" presName="hierChild4" presStyleCnt="0"/>
@@ -2642,6 +3283,13 @@
     <dgm:pt modelId="{2D4DEFF4-464A-4259-81A4-D48F2AA55AC2}" type="pres">
       <dgm:prSet presAssocID="{71B964DF-1D9A-4395-BFFC-C5E58D41BA0E}" presName="Name37" presStyleLbl="parChTrans1D2" presStyleIdx="6" presStyleCnt="7"/>
       <dgm:spPr/>
+      <dgm:t>
+        <a:bodyPr/>
+        <a:lstStyle/>
+        <a:p>
+          <a:endParaRPr lang="es-ES"/>
+        </a:p>
+      </dgm:t>
     </dgm:pt>
     <dgm:pt modelId="{CB8E6880-F489-4F98-8EA8-0958B656385B}" type="pres">
       <dgm:prSet presAssocID="{DF79C77A-8811-4E89-AC35-A537E95DBEFF}" presName="hierRoot2" presStyleCnt="0">
@@ -2673,6 +3321,13 @@
     <dgm:pt modelId="{BAF1C0E8-6919-4838-AC22-43471B6A984C}" type="pres">
       <dgm:prSet presAssocID="{DF79C77A-8811-4E89-AC35-A537E95DBEFF}" presName="rootConnector" presStyleLbl="node2" presStyleIdx="6" presStyleCnt="7"/>
       <dgm:spPr/>
+      <dgm:t>
+        <a:bodyPr/>
+        <a:lstStyle/>
+        <a:p>
+          <a:endParaRPr lang="es-ES"/>
+        </a:p>
+      </dgm:t>
     </dgm:pt>
     <dgm:pt modelId="{1063A697-46D4-471E-8D31-3FFD2FCC85A0}" type="pres">
       <dgm:prSet presAssocID="{DF79C77A-8811-4E89-AC35-A537E95DBEFF}" presName="hierChild4" presStyleCnt="0"/>
@@ -2681,6 +3336,13 @@
     <dgm:pt modelId="{529003E7-DC22-432A-B729-5A65DF8AE6F1}" type="pres">
       <dgm:prSet presAssocID="{BBB31069-5D22-4773-9674-734FB2A938E7}" presName="Name37" presStyleLbl="parChTrans1D3" presStyleIdx="8" presStyleCnt="9"/>
       <dgm:spPr/>
+      <dgm:t>
+        <a:bodyPr/>
+        <a:lstStyle/>
+        <a:p>
+          <a:endParaRPr lang="es-ES"/>
+        </a:p>
+      </dgm:t>
     </dgm:pt>
     <dgm:pt modelId="{50606834-CDDD-4247-980C-3D82AF0C6422}" type="pres">
       <dgm:prSet presAssocID="{2807B9C9-02C8-4AC7-B047-2BB1986A6F8D}" presName="hierRoot2" presStyleCnt="0">
@@ -2712,6 +3374,13 @@
     <dgm:pt modelId="{F70D536D-6470-4EFB-AF41-C04C59947B38}" type="pres">
       <dgm:prSet presAssocID="{2807B9C9-02C8-4AC7-B047-2BB1986A6F8D}" presName="rootConnector" presStyleLbl="node3" presStyleIdx="8" presStyleCnt="9"/>
       <dgm:spPr/>
+      <dgm:t>
+        <a:bodyPr/>
+        <a:lstStyle/>
+        <a:p>
+          <a:endParaRPr lang="es-ES"/>
+        </a:p>
+      </dgm:t>
     </dgm:pt>
     <dgm:pt modelId="{52D1CE6E-6CB5-4A73-B95C-A29C9CBF8547}" type="pres">
       <dgm:prSet presAssocID="{2807B9C9-02C8-4AC7-B047-2BB1986A6F8D}" presName="hierChild4" presStyleCnt="0"/>
@@ -2777,9 +3446,9 @@
     <dgm:cxn modelId="{D0B16AD9-FFDE-4F04-BE6A-C488F7389048}" type="presOf" srcId="{9990DFF3-09D6-4459-832F-793F19837685}" destId="{22156DFB-EA78-4DAF-803C-0FCFE9F04DFC}" srcOrd="0" destOrd="0" presId="urn:microsoft.com/office/officeart/2005/8/layout/orgChart1"/>
     <dgm:cxn modelId="{D9788955-106A-4B5B-954C-8E4A38CF25FF}" srcId="{BEFFD7BD-9A49-4823-A947-475C5A3B37D6}" destId="{9990DFF3-09D6-4459-832F-793F19837685}" srcOrd="0" destOrd="0" parTransId="{94155533-6D58-4365-8CF6-FE9DB9EE13D9}" sibTransId="{A6A4C996-5809-4B3B-BD32-F597BB265AEE}"/>
     <dgm:cxn modelId="{AFA74C41-0738-47DE-9879-027EE36759EF}" type="presOf" srcId="{DF79C77A-8811-4E89-AC35-A537E95DBEFF}" destId="{BAF1C0E8-6919-4838-AC22-43471B6A984C}" srcOrd="1" destOrd="0" presId="urn:microsoft.com/office/officeart/2005/8/layout/orgChart1"/>
-    <dgm:cxn modelId="{5FD7A173-0DAC-475F-84CC-DB5B6E5A9E93}" type="presOf" srcId="{E62C72BD-E233-461A-A57A-5E87E154DE9A}" destId="{0914C0E8-9740-4AC9-8DD2-8AD383BF9603}" srcOrd="0" destOrd="0" presId="urn:microsoft.com/office/officeart/2005/8/layout/orgChart1"/>
     <dgm:cxn modelId="{09AC76DA-9572-41F3-B668-8F36253CFA2A}" type="presOf" srcId="{BEFFD7BD-9A49-4823-A947-475C5A3B37D6}" destId="{4F40A3EC-0BB1-4300-A0A4-C3B6049B2847}" srcOrd="0" destOrd="0" presId="urn:microsoft.com/office/officeart/2005/8/layout/orgChart1"/>
     <dgm:cxn modelId="{27485E42-A1B9-4E28-B50C-21CEBD0916FF}" type="presOf" srcId="{57F951BD-45F2-49DF-9088-B4627A648E43}" destId="{12AE45FB-FED9-4D7E-87EA-0FBA8C51F15B}" srcOrd="1" destOrd="0" presId="urn:microsoft.com/office/officeart/2005/8/layout/orgChart1"/>
+    <dgm:cxn modelId="{5FD7A173-0DAC-475F-84CC-DB5B6E5A9E93}" type="presOf" srcId="{E62C72BD-E233-461A-A57A-5E87E154DE9A}" destId="{0914C0E8-9740-4AC9-8DD2-8AD383BF9603}" srcOrd="0" destOrd="0" presId="urn:microsoft.com/office/officeart/2005/8/layout/orgChart1"/>
     <dgm:cxn modelId="{5FB99E68-BF22-4C46-A5B8-143891C490F0}" type="presOf" srcId="{A9DA2E0E-ECEC-44B5-8EDB-3342B7F07B25}" destId="{CEA39DE8-7448-497C-A2CD-FCCA8C7D5206}" srcOrd="0" destOrd="0" presId="urn:microsoft.com/office/officeart/2005/8/layout/orgChart1"/>
     <dgm:cxn modelId="{FDAB02BB-0A06-49CB-93DD-87156E6EFCC5}" srcId="{DF79C77A-8811-4E89-AC35-A537E95DBEFF}" destId="{2807B9C9-02C8-4AC7-B047-2BB1986A6F8D}" srcOrd="0" destOrd="0" parTransId="{BBB31069-5D22-4773-9674-734FB2A938E7}" sibTransId="{186F5568-C9E5-4F92-BBC8-066D17603DC2}"/>
     <dgm:cxn modelId="{82DF5712-A2C8-4B28-91A7-76AC546ABCE9}" type="presOf" srcId="{A3B1F1E2-B45B-4AFD-85CF-1CD78569E6C8}" destId="{C9110F53-CF02-4A0C-AC59-F9B69BF85211}" srcOrd="1" destOrd="0" presId="urn:microsoft.com/office/officeart/2005/8/layout/orgChart1"/>
@@ -2922,7 +3591,7 @@
   <dgm:whole/>
   <dgm:extLst>
     <a:ext uri="http://schemas.microsoft.com/office/drawing/2008/diagram">
-      <dsp:dataModelExt xmlns:dsp="http://schemas.microsoft.com/office/drawing/2008/diagram" relId="rId9" minVer="http://schemas.openxmlformats.org/drawingml/2006/diagram"/>
+      <dsp:dataModelExt xmlns:dsp="http://schemas.microsoft.com/office/drawing/2008/diagram" relId="rId10" minVer="http://schemas.openxmlformats.org/drawingml/2006/diagram"/>
     </a:ext>
   </dgm:extLst>
 </dgm:dataModel>
@@ -2943,8 +3612,8 @@
       </dsp:nvSpPr>
       <dsp:spPr>
         <a:xfrm>
-          <a:off x="11509103" y="759453"/>
-          <a:ext cx="94009" cy="288296"/>
+          <a:off x="5296767" y="759422"/>
+          <a:ext cx="94019" cy="288327"/>
         </a:xfrm>
         <a:custGeom>
           <a:avLst/>
@@ -2958,10 +3627,10 @@
                 <a:pt x="0" y="0"/>
               </a:moveTo>
               <a:lnTo>
-                <a:pt x="0" y="288296"/>
+                <a:pt x="0" y="288327"/>
               </a:lnTo>
               <a:lnTo>
-                <a:pt x="94009" y="288296"/>
+                <a:pt x="94019" y="288327"/>
               </a:lnTo>
             </a:path>
           </a:pathLst>
@@ -3001,8 +3670,8 @@
       </dsp:nvSpPr>
       <dsp:spPr>
         <a:xfrm>
-          <a:off x="9484758" y="314473"/>
-          <a:ext cx="2275037" cy="131613"/>
+          <a:off x="3272209" y="314395"/>
+          <a:ext cx="2275277" cy="131627"/>
         </a:xfrm>
         <a:custGeom>
           <a:avLst/>
@@ -3016,13 +3685,13 @@
                 <a:pt x="0" y="0"/>
               </a:moveTo>
               <a:lnTo>
-                <a:pt x="0" y="65806"/>
+                <a:pt x="0" y="65813"/>
               </a:lnTo>
               <a:lnTo>
-                <a:pt x="2275037" y="65806"/>
+                <a:pt x="2275277" y="65813"/>
               </a:lnTo>
               <a:lnTo>
-                <a:pt x="2275037" y="131613"/>
+                <a:pt x="2275277" y="131627"/>
               </a:lnTo>
             </a:path>
           </a:pathLst>
@@ -3062,8 +3731,8 @@
       </dsp:nvSpPr>
       <dsp:spPr>
         <a:xfrm>
-          <a:off x="10750757" y="759453"/>
-          <a:ext cx="94009" cy="288296"/>
+          <a:off x="4538341" y="759422"/>
+          <a:ext cx="94019" cy="288327"/>
         </a:xfrm>
         <a:custGeom>
           <a:avLst/>
@@ -3077,10 +3746,10 @@
                 <a:pt x="0" y="0"/>
               </a:moveTo>
               <a:lnTo>
-                <a:pt x="0" y="288296"/>
+                <a:pt x="0" y="288327"/>
               </a:lnTo>
               <a:lnTo>
-                <a:pt x="94009" y="288296"/>
+                <a:pt x="94019" y="288327"/>
               </a:lnTo>
             </a:path>
           </a:pathLst>
@@ -3120,8 +3789,8 @@
       </dsp:nvSpPr>
       <dsp:spPr>
         <a:xfrm>
-          <a:off x="9484758" y="314473"/>
-          <a:ext cx="1516691" cy="131613"/>
+          <a:off x="3272209" y="314395"/>
+          <a:ext cx="1516851" cy="131627"/>
         </a:xfrm>
         <a:custGeom>
           <a:avLst/>
@@ -3135,13 +3804,13 @@
                 <a:pt x="0" y="0"/>
               </a:moveTo>
               <a:lnTo>
-                <a:pt x="0" y="65806"/>
+                <a:pt x="0" y="65813"/>
               </a:lnTo>
               <a:lnTo>
-                <a:pt x="1516691" y="65806"/>
+                <a:pt x="1516851" y="65813"/>
               </a:lnTo>
               <a:lnTo>
-                <a:pt x="1516691" y="131613"/>
+                <a:pt x="1516851" y="131627"/>
               </a:lnTo>
             </a:path>
           </a:pathLst>
@@ -3181,8 +3850,8 @@
       </dsp:nvSpPr>
       <dsp:spPr>
         <a:xfrm>
-          <a:off x="9992411" y="759453"/>
-          <a:ext cx="94009" cy="288296"/>
+          <a:off x="3779915" y="759422"/>
+          <a:ext cx="94019" cy="288327"/>
         </a:xfrm>
         <a:custGeom>
           <a:avLst/>
@@ -3196,10 +3865,10 @@
                 <a:pt x="0" y="0"/>
               </a:moveTo>
               <a:lnTo>
-                <a:pt x="0" y="288296"/>
+                <a:pt x="0" y="288327"/>
               </a:lnTo>
               <a:lnTo>
-                <a:pt x="94009" y="288296"/>
+                <a:pt x="94019" y="288327"/>
               </a:lnTo>
             </a:path>
           </a:pathLst>
@@ -3239,8 +3908,8 @@
       </dsp:nvSpPr>
       <dsp:spPr>
         <a:xfrm>
-          <a:off x="9484758" y="314473"/>
-          <a:ext cx="758345" cy="131613"/>
+          <a:off x="3272209" y="314395"/>
+          <a:ext cx="758425" cy="131627"/>
         </a:xfrm>
         <a:custGeom>
           <a:avLst/>
@@ -3254,13 +3923,13 @@
                 <a:pt x="0" y="0"/>
               </a:moveTo>
               <a:lnTo>
-                <a:pt x="0" y="65806"/>
+                <a:pt x="0" y="65813"/>
               </a:lnTo>
               <a:lnTo>
-                <a:pt x="758345" y="65806"/>
+                <a:pt x="758425" y="65813"/>
               </a:lnTo>
               <a:lnTo>
-                <a:pt x="758345" y="131613"/>
+                <a:pt x="758425" y="131627"/>
               </a:lnTo>
             </a:path>
           </a:pathLst>
@@ -3300,8 +3969,8 @@
       </dsp:nvSpPr>
       <dsp:spPr>
         <a:xfrm>
-          <a:off x="9234065" y="759453"/>
-          <a:ext cx="94009" cy="288296"/>
+          <a:off x="3021489" y="759422"/>
+          <a:ext cx="94019" cy="288327"/>
         </a:xfrm>
         <a:custGeom>
           <a:avLst/>
@@ -3315,10 +3984,10 @@
                 <a:pt x="0" y="0"/>
               </a:moveTo>
               <a:lnTo>
-                <a:pt x="0" y="288296"/>
+                <a:pt x="0" y="288327"/>
               </a:lnTo>
               <a:lnTo>
-                <a:pt x="94009" y="288296"/>
+                <a:pt x="94019" y="288327"/>
               </a:lnTo>
             </a:path>
           </a:pathLst>
@@ -3358,8 +4027,8 @@
       </dsp:nvSpPr>
       <dsp:spPr>
         <a:xfrm>
-          <a:off x="9439038" y="314473"/>
-          <a:ext cx="91440" cy="131613"/>
+          <a:off x="3226489" y="314395"/>
+          <a:ext cx="91440" cy="131627"/>
         </a:xfrm>
         <a:custGeom>
           <a:avLst/>
@@ -3373,7 +4042,7 @@
                 <a:pt x="45720" y="0"/>
               </a:moveTo>
               <a:lnTo>
-                <a:pt x="45720" y="131613"/>
+                <a:pt x="45720" y="131627"/>
               </a:lnTo>
             </a:path>
           </a:pathLst>
@@ -3413,8 +4082,8 @@
       </dsp:nvSpPr>
       <dsp:spPr>
         <a:xfrm>
-          <a:off x="8475719" y="759453"/>
-          <a:ext cx="94009" cy="288296"/>
+          <a:off x="2263063" y="759422"/>
+          <a:ext cx="94019" cy="288327"/>
         </a:xfrm>
         <a:custGeom>
           <a:avLst/>
@@ -3428,10 +4097,10 @@
                 <a:pt x="0" y="0"/>
               </a:moveTo>
               <a:lnTo>
-                <a:pt x="0" y="288296"/>
+                <a:pt x="0" y="288327"/>
               </a:lnTo>
               <a:lnTo>
-                <a:pt x="94009" y="288296"/>
+                <a:pt x="94019" y="288327"/>
               </a:lnTo>
             </a:path>
           </a:pathLst>
@@ -3471,8 +4140,8 @@
       </dsp:nvSpPr>
       <dsp:spPr>
         <a:xfrm>
-          <a:off x="8726412" y="314473"/>
-          <a:ext cx="758345" cy="131613"/>
+          <a:off x="2513783" y="314395"/>
+          <a:ext cx="758425" cy="131627"/>
         </a:xfrm>
         <a:custGeom>
           <a:avLst/>
@@ -3483,16 +4152,16 @@
           <a:pathLst>
             <a:path>
               <a:moveTo>
-                <a:pt x="758345" y="0"/>
+                <a:pt x="758425" y="0"/>
               </a:moveTo>
               <a:lnTo>
-                <a:pt x="758345" y="65806"/>
+                <a:pt x="758425" y="65813"/>
               </a:lnTo>
               <a:lnTo>
-                <a:pt x="0" y="65806"/>
+                <a:pt x="0" y="65813"/>
               </a:lnTo>
               <a:lnTo>
-                <a:pt x="0" y="131613"/>
+                <a:pt x="0" y="131627"/>
               </a:lnTo>
             </a:path>
           </a:pathLst>
@@ -3532,8 +4201,8 @@
       </dsp:nvSpPr>
       <dsp:spPr>
         <a:xfrm>
-          <a:off x="7717373" y="759453"/>
-          <a:ext cx="94009" cy="288296"/>
+          <a:off x="1504638" y="759422"/>
+          <a:ext cx="94019" cy="288327"/>
         </a:xfrm>
         <a:custGeom>
           <a:avLst/>
@@ -3547,10 +4216,10 @@
                 <a:pt x="0" y="0"/>
               </a:moveTo>
               <a:lnTo>
-                <a:pt x="0" y="288296"/>
+                <a:pt x="0" y="288327"/>
               </a:lnTo>
               <a:lnTo>
-                <a:pt x="94009" y="288296"/>
+                <a:pt x="94019" y="288327"/>
               </a:lnTo>
             </a:path>
           </a:pathLst>
@@ -3590,8 +4259,8 @@
       </dsp:nvSpPr>
       <dsp:spPr>
         <a:xfrm>
-          <a:off x="7968066" y="314473"/>
-          <a:ext cx="1516691" cy="131613"/>
+          <a:off x="1755357" y="314395"/>
+          <a:ext cx="1516851" cy="131627"/>
         </a:xfrm>
         <a:custGeom>
           <a:avLst/>
@@ -3602,16 +4271,16 @@
           <a:pathLst>
             <a:path>
               <a:moveTo>
-                <a:pt x="1516691" y="0"/>
+                <a:pt x="1516851" y="0"/>
               </a:moveTo>
               <a:lnTo>
-                <a:pt x="1516691" y="65806"/>
+                <a:pt x="1516851" y="65813"/>
               </a:lnTo>
               <a:lnTo>
-                <a:pt x="0" y="65806"/>
+                <a:pt x="0" y="65813"/>
               </a:lnTo>
               <a:lnTo>
-                <a:pt x="0" y="131613"/>
+                <a:pt x="0" y="131627"/>
               </a:lnTo>
             </a:path>
           </a:pathLst>
@@ -3651,8 +4320,8 @@
       </dsp:nvSpPr>
       <dsp:spPr>
         <a:xfrm>
-          <a:off x="6959028" y="759453"/>
-          <a:ext cx="94009" cy="1178256"/>
+          <a:off x="746212" y="759422"/>
+          <a:ext cx="94019" cy="1178380"/>
         </a:xfrm>
         <a:custGeom>
           <a:avLst/>
@@ -3666,10 +4335,10 @@
                 <a:pt x="0" y="0"/>
               </a:moveTo>
               <a:lnTo>
-                <a:pt x="0" y="1178256"/>
+                <a:pt x="0" y="1178380"/>
               </a:lnTo>
               <a:lnTo>
-                <a:pt x="94009" y="1178256"/>
+                <a:pt x="94019" y="1178380"/>
               </a:lnTo>
             </a:path>
           </a:pathLst>
@@ -3709,8 +4378,8 @@
       </dsp:nvSpPr>
       <dsp:spPr>
         <a:xfrm>
-          <a:off x="6959028" y="759453"/>
-          <a:ext cx="94009" cy="733276"/>
+          <a:off x="746212" y="759422"/>
+          <a:ext cx="94019" cy="733354"/>
         </a:xfrm>
         <a:custGeom>
           <a:avLst/>
@@ -3724,10 +4393,10 @@
                 <a:pt x="0" y="0"/>
               </a:moveTo>
               <a:lnTo>
-                <a:pt x="0" y="733276"/>
+                <a:pt x="0" y="733354"/>
               </a:lnTo>
               <a:lnTo>
-                <a:pt x="94009" y="733276"/>
+                <a:pt x="94019" y="733354"/>
               </a:lnTo>
             </a:path>
           </a:pathLst>
@@ -3767,8 +4436,8 @@
       </dsp:nvSpPr>
       <dsp:spPr>
         <a:xfrm>
-          <a:off x="6959028" y="759453"/>
-          <a:ext cx="94009" cy="288296"/>
+          <a:off x="746212" y="759422"/>
+          <a:ext cx="94019" cy="288327"/>
         </a:xfrm>
         <a:custGeom>
           <a:avLst/>
@@ -3782,10 +4451,10 @@
                 <a:pt x="0" y="0"/>
               </a:moveTo>
               <a:lnTo>
-                <a:pt x="0" y="288296"/>
+                <a:pt x="0" y="288327"/>
               </a:lnTo>
               <a:lnTo>
-                <a:pt x="94009" y="288296"/>
+                <a:pt x="94019" y="288327"/>
               </a:lnTo>
             </a:path>
           </a:pathLst>
@@ -3825,8 +4494,8 @@
       </dsp:nvSpPr>
       <dsp:spPr>
         <a:xfrm>
-          <a:off x="7209720" y="314473"/>
-          <a:ext cx="2275037" cy="131613"/>
+          <a:off x="996931" y="314395"/>
+          <a:ext cx="2275277" cy="131627"/>
         </a:xfrm>
         <a:custGeom>
           <a:avLst/>
@@ -3837,16 +4506,16 @@
           <a:pathLst>
             <a:path>
               <a:moveTo>
-                <a:pt x="2275037" y="0"/>
+                <a:pt x="2275277" y="0"/>
               </a:moveTo>
               <a:lnTo>
-                <a:pt x="2275037" y="65806"/>
+                <a:pt x="2275277" y="65813"/>
               </a:lnTo>
               <a:lnTo>
-                <a:pt x="0" y="65806"/>
+                <a:pt x="0" y="65813"/>
               </a:lnTo>
               <a:lnTo>
-                <a:pt x="0" y="131613"/>
+                <a:pt x="0" y="131627"/>
               </a:lnTo>
             </a:path>
           </a:pathLst>
@@ -3886,8 +4555,8 @@
       </dsp:nvSpPr>
       <dsp:spPr>
         <a:xfrm>
-          <a:off x="9171392" y="1107"/>
-          <a:ext cx="626732" cy="313366"/>
+          <a:off x="2958810" y="996"/>
+          <a:ext cx="626798" cy="313399"/>
         </a:xfrm>
         <a:prstGeom prst="rect">
           <a:avLst/>
@@ -3979,8 +4648,8 @@
         </a:p>
       </dsp:txBody>
       <dsp:txXfrm>
-        <a:off x="9171392" y="1107"/>
-        <a:ext cx="626732" cy="313366"/>
+        <a:off x="2958810" y="996"/>
+        <a:ext cx="626798" cy="313399"/>
       </dsp:txXfrm>
     </dsp:sp>
     <dsp:sp modelId="{4F40A3EC-0BB1-4300-A0A4-C3B6049B2847}">
@@ -3990,8 +4659,8 @@
       </dsp:nvSpPr>
       <dsp:spPr>
         <a:xfrm>
-          <a:off x="6896354" y="446087"/>
-          <a:ext cx="626732" cy="313366"/>
+          <a:off x="683532" y="446023"/>
+          <a:ext cx="626798" cy="313399"/>
         </a:xfrm>
         <a:prstGeom prst="rect">
           <a:avLst/>
@@ -4083,8 +4752,8 @@
         </a:p>
       </dsp:txBody>
       <dsp:txXfrm>
-        <a:off x="6896354" y="446087"/>
-        <a:ext cx="626732" cy="313366"/>
+        <a:off x="683532" y="446023"/>
+        <a:ext cx="626798" cy="313399"/>
       </dsp:txXfrm>
     </dsp:sp>
     <dsp:sp modelId="{22156DFB-EA78-4DAF-803C-0FCFE9F04DFC}">
@@ -4094,8 +4763,8 @@
       </dsp:nvSpPr>
       <dsp:spPr>
         <a:xfrm>
-          <a:off x="7053037" y="891066"/>
-          <a:ext cx="626732" cy="313366"/>
+          <a:off x="840231" y="891050"/>
+          <a:ext cx="626798" cy="313399"/>
         </a:xfrm>
         <a:prstGeom prst="rect">
           <a:avLst/>
@@ -4187,8 +4856,8 @@
         </a:p>
       </dsp:txBody>
       <dsp:txXfrm>
-        <a:off x="7053037" y="891066"/>
-        <a:ext cx="626732" cy="313366"/>
+        <a:off x="840231" y="891050"/>
+        <a:ext cx="626798" cy="313399"/>
       </dsp:txXfrm>
     </dsp:sp>
     <dsp:sp modelId="{1F73F69C-5E21-4D50-B3B7-D7A1E80D9063}">
@@ -4198,8 +4867,8 @@
       </dsp:nvSpPr>
       <dsp:spPr>
         <a:xfrm>
-          <a:off x="7053037" y="1336046"/>
-          <a:ext cx="626732" cy="313366"/>
+          <a:off x="840231" y="1336077"/>
+          <a:ext cx="626798" cy="313399"/>
         </a:xfrm>
         <a:prstGeom prst="rect">
           <a:avLst/>
@@ -4291,8 +4960,8 @@
         </a:p>
       </dsp:txBody>
       <dsp:txXfrm>
-        <a:off x="7053037" y="1336046"/>
-        <a:ext cx="626732" cy="313366"/>
+        <a:off x="840231" y="1336077"/>
+        <a:ext cx="626798" cy="313399"/>
       </dsp:txXfrm>
     </dsp:sp>
     <dsp:sp modelId="{24566822-724E-4FFA-B021-8F13F0AA5F04}">
@@ -4302,8 +4971,8 @@
       </dsp:nvSpPr>
       <dsp:spPr>
         <a:xfrm>
-          <a:off x="7053037" y="1781026"/>
-          <a:ext cx="626732" cy="313366"/>
+          <a:off x="840231" y="1781104"/>
+          <a:ext cx="626798" cy="313399"/>
         </a:xfrm>
         <a:prstGeom prst="rect">
           <a:avLst/>
@@ -4395,8 +5064,8 @@
         </a:p>
       </dsp:txBody>
       <dsp:txXfrm>
-        <a:off x="7053037" y="1781026"/>
-        <a:ext cx="626732" cy="313366"/>
+        <a:off x="840231" y="1781104"/>
+        <a:ext cx="626798" cy="313399"/>
       </dsp:txXfrm>
     </dsp:sp>
     <dsp:sp modelId="{6CADFF0F-B95E-4420-B761-1206536C3EA4}">
@@ -4406,8 +5075,8 @@
       </dsp:nvSpPr>
       <dsp:spPr>
         <a:xfrm>
-          <a:off x="7654700" y="446087"/>
-          <a:ext cx="626732" cy="313366"/>
+          <a:off x="1441958" y="446023"/>
+          <a:ext cx="626798" cy="313399"/>
         </a:xfrm>
         <a:prstGeom prst="rect">
           <a:avLst/>
@@ -4499,8 +5168,8 @@
         </a:p>
       </dsp:txBody>
       <dsp:txXfrm>
-        <a:off x="7654700" y="446087"/>
-        <a:ext cx="626732" cy="313366"/>
+        <a:off x="1441958" y="446023"/>
+        <a:ext cx="626798" cy="313399"/>
       </dsp:txXfrm>
     </dsp:sp>
     <dsp:sp modelId="{89C59C1E-963A-4B9B-8366-98BF1AA40E0A}">
@@ -4510,8 +5179,8 @@
       </dsp:nvSpPr>
       <dsp:spPr>
         <a:xfrm>
-          <a:off x="7811383" y="891066"/>
-          <a:ext cx="626732" cy="313366"/>
+          <a:off x="1598657" y="891050"/>
+          <a:ext cx="626798" cy="313399"/>
         </a:xfrm>
         <a:prstGeom prst="rect">
           <a:avLst/>
@@ -4603,8 +5272,8 @@
         </a:p>
       </dsp:txBody>
       <dsp:txXfrm>
-        <a:off x="7811383" y="891066"/>
-        <a:ext cx="626732" cy="313366"/>
+        <a:off x="1598657" y="891050"/>
+        <a:ext cx="626798" cy="313399"/>
       </dsp:txXfrm>
     </dsp:sp>
     <dsp:sp modelId="{F6A92F86-654C-4E83-8AEC-15460A41D1A3}">
@@ -4614,8 +5283,8 @@
       </dsp:nvSpPr>
       <dsp:spPr>
         <a:xfrm>
-          <a:off x="8413046" y="446087"/>
-          <a:ext cx="626732" cy="313366"/>
+          <a:off x="2200384" y="446023"/>
+          <a:ext cx="626798" cy="313399"/>
         </a:xfrm>
         <a:prstGeom prst="rect">
           <a:avLst/>
@@ -4707,8 +5376,8 @@
         </a:p>
       </dsp:txBody>
       <dsp:txXfrm>
-        <a:off x="8413046" y="446087"/>
-        <a:ext cx="626732" cy="313366"/>
+        <a:off x="2200384" y="446023"/>
+        <a:ext cx="626798" cy="313399"/>
       </dsp:txXfrm>
     </dsp:sp>
     <dsp:sp modelId="{FE5C67C8-509C-4E29-AF8D-1F4362D7DE39}">
@@ -4718,8 +5387,8 @@
       </dsp:nvSpPr>
       <dsp:spPr>
         <a:xfrm>
-          <a:off x="8569729" y="891066"/>
-          <a:ext cx="626732" cy="313366"/>
+          <a:off x="2357083" y="891050"/>
+          <a:ext cx="626798" cy="313399"/>
         </a:xfrm>
         <a:prstGeom prst="rect">
           <a:avLst/>
@@ -4811,8 +5480,8 @@
         </a:p>
       </dsp:txBody>
       <dsp:txXfrm>
-        <a:off x="8569729" y="891066"/>
-        <a:ext cx="626732" cy="313366"/>
+        <a:off x="2357083" y="891050"/>
+        <a:ext cx="626798" cy="313399"/>
       </dsp:txXfrm>
     </dsp:sp>
     <dsp:sp modelId="{59EAE248-0EB8-49AC-89A1-1110C0BE53EE}">
@@ -4822,8 +5491,8 @@
       </dsp:nvSpPr>
       <dsp:spPr>
         <a:xfrm>
-          <a:off x="9171392" y="446087"/>
-          <a:ext cx="626732" cy="313366"/>
+          <a:off x="2958810" y="446023"/>
+          <a:ext cx="626798" cy="313399"/>
         </a:xfrm>
         <a:prstGeom prst="rect">
           <a:avLst/>
@@ -4915,8 +5584,8 @@
         </a:p>
       </dsp:txBody>
       <dsp:txXfrm>
-        <a:off x="9171392" y="446087"/>
-        <a:ext cx="626732" cy="313366"/>
+        <a:off x="2958810" y="446023"/>
+        <a:ext cx="626798" cy="313399"/>
       </dsp:txXfrm>
     </dsp:sp>
     <dsp:sp modelId="{DA6824D2-7D77-46CF-B5CD-8F99D461CAFE}">
@@ -4926,8 +5595,8 @@
       </dsp:nvSpPr>
       <dsp:spPr>
         <a:xfrm>
-          <a:off x="9328075" y="891066"/>
-          <a:ext cx="626732" cy="313366"/>
+          <a:off x="3115509" y="891050"/>
+          <a:ext cx="626798" cy="313399"/>
         </a:xfrm>
         <a:prstGeom prst="rect">
           <a:avLst/>
@@ -5019,8 +5688,8 @@
         </a:p>
       </dsp:txBody>
       <dsp:txXfrm>
-        <a:off x="9328075" y="891066"/>
-        <a:ext cx="626732" cy="313366"/>
+        <a:off x="3115509" y="891050"/>
+        <a:ext cx="626798" cy="313399"/>
       </dsp:txXfrm>
     </dsp:sp>
     <dsp:sp modelId="{0914C0E8-9740-4AC9-8DD2-8AD383BF9603}">
@@ -5030,8 +5699,8 @@
       </dsp:nvSpPr>
       <dsp:spPr>
         <a:xfrm>
-          <a:off x="9929738" y="446087"/>
-          <a:ext cx="626732" cy="313366"/>
+          <a:off x="3717236" y="446023"/>
+          <a:ext cx="626798" cy="313399"/>
         </a:xfrm>
         <a:prstGeom prst="rect">
           <a:avLst/>
@@ -5123,8 +5792,8 @@
         </a:p>
       </dsp:txBody>
       <dsp:txXfrm>
-        <a:off x="9929738" y="446087"/>
-        <a:ext cx="626732" cy="313366"/>
+        <a:off x="3717236" y="446023"/>
+        <a:ext cx="626798" cy="313399"/>
       </dsp:txXfrm>
     </dsp:sp>
     <dsp:sp modelId="{A7E1293E-9CAE-4B57-9090-2F5B3A0A5401}">
@@ -5134,8 +5803,8 @@
       </dsp:nvSpPr>
       <dsp:spPr>
         <a:xfrm>
-          <a:off x="10086421" y="891066"/>
-          <a:ext cx="626732" cy="313366"/>
+          <a:off x="3873935" y="891050"/>
+          <a:ext cx="626798" cy="313399"/>
         </a:xfrm>
         <a:prstGeom prst="rect">
           <a:avLst/>
@@ -5227,8 +5896,8 @@
         </a:p>
       </dsp:txBody>
       <dsp:txXfrm>
-        <a:off x="10086421" y="891066"/>
-        <a:ext cx="626732" cy="313366"/>
+        <a:off x="3873935" y="891050"/>
+        <a:ext cx="626798" cy="313399"/>
       </dsp:txXfrm>
     </dsp:sp>
     <dsp:sp modelId="{8B9BDD88-4474-4CF7-A5E9-2BC822865736}">
@@ -5238,8 +5907,8 @@
       </dsp:nvSpPr>
       <dsp:spPr>
         <a:xfrm>
-          <a:off x="10688084" y="446087"/>
-          <a:ext cx="626732" cy="313366"/>
+          <a:off x="4475661" y="446023"/>
+          <a:ext cx="626798" cy="313399"/>
         </a:xfrm>
         <a:prstGeom prst="rect">
           <a:avLst/>
@@ -5331,8 +6000,8 @@
         </a:p>
       </dsp:txBody>
       <dsp:txXfrm>
-        <a:off x="10688084" y="446087"/>
-        <a:ext cx="626732" cy="313366"/>
+        <a:off x="4475661" y="446023"/>
+        <a:ext cx="626798" cy="313399"/>
       </dsp:txXfrm>
     </dsp:sp>
     <dsp:sp modelId="{D0C7E25A-A5DA-4CFE-8193-09545EF7B475}">
@@ -5342,8 +6011,8 @@
       </dsp:nvSpPr>
       <dsp:spPr>
         <a:xfrm>
-          <a:off x="10844767" y="891066"/>
-          <a:ext cx="626732" cy="313366"/>
+          <a:off x="4632361" y="891050"/>
+          <a:ext cx="626798" cy="313399"/>
         </a:xfrm>
         <a:prstGeom prst="rect">
           <a:avLst/>
@@ -5435,8 +6104,8 @@
         </a:p>
       </dsp:txBody>
       <dsp:txXfrm>
-        <a:off x="10844767" y="891066"/>
-        <a:ext cx="626732" cy="313366"/>
+        <a:off x="4632361" y="891050"/>
+        <a:ext cx="626798" cy="313399"/>
       </dsp:txXfrm>
     </dsp:sp>
     <dsp:sp modelId="{06853B78-9023-43EE-8963-FBBD62324466}">
@@ -5446,8 +6115,8 @@
       </dsp:nvSpPr>
       <dsp:spPr>
         <a:xfrm>
-          <a:off x="11446429" y="446087"/>
-          <a:ext cx="626732" cy="313366"/>
+          <a:off x="5234087" y="446023"/>
+          <a:ext cx="626798" cy="313399"/>
         </a:xfrm>
         <a:prstGeom prst="rect">
           <a:avLst/>
@@ -5539,8 +6208,8 @@
         </a:p>
       </dsp:txBody>
       <dsp:txXfrm>
-        <a:off x="11446429" y="446087"/>
-        <a:ext cx="626732" cy="313366"/>
+        <a:off x="5234087" y="446023"/>
+        <a:ext cx="626798" cy="313399"/>
       </dsp:txXfrm>
     </dsp:sp>
     <dsp:sp modelId="{A0A9BBC7-0B62-4612-84D6-51951469E601}">
@@ -5550,8 +6219,8 @@
       </dsp:nvSpPr>
       <dsp:spPr>
         <a:xfrm>
-          <a:off x="11603112" y="891066"/>
-          <a:ext cx="626732" cy="313366"/>
+          <a:off x="5390787" y="891050"/>
+          <a:ext cx="626798" cy="313399"/>
         </a:xfrm>
         <a:prstGeom prst="rect">
           <a:avLst/>
@@ -5643,8 +6312,8 @@
         </a:p>
       </dsp:txBody>
       <dsp:txXfrm>
-        <a:off x="11603112" y="891066"/>
-        <a:ext cx="626732" cy="313366"/>
+        <a:off x="5390787" y="891050"/>
+        <a:ext cx="626798" cy="313399"/>
       </dsp:txXfrm>
     </dsp:sp>
   </dsp:spTree>
@@ -8097,7 +8766,7 @@
 </file>
 
 <file path=customXml/itemProps1.xml><?xml version="1.0" encoding="utf-8"?>
-<ds:datastoreItem xmlns:ds="http://schemas.openxmlformats.org/officeDocument/2006/customXml" ds:itemID="{B1C492C5-6A59-43D0-AD18-160B8328FFC1}">
+<ds:datastoreItem xmlns:ds="http://schemas.openxmlformats.org/officeDocument/2006/customXml" ds:itemID="{219BBF4C-1A41-4889-8127-2B4BAC571F91}">
   <ds:schemaRefs>
     <ds:schemaRef ds:uri="http://schemas.openxmlformats.org/officeDocument/2006/bibliography"/>
   </ds:schemaRefs>

</xml_diff>